<commit_message>
2 class 2 topic
</commit_message>
<xml_diff>
--- a/compani/conc/Темы 2 класс.docx
+++ b/compani/conc/Темы 2 класс.docx
@@ -6,92 +6,6 @@
       <w:pPr>
         <w:shd w:val="clear" w:color="auto" w:fill="FFFFFF"/>
         <w:spacing w:after="0" w:line="240" w:lineRule="auto"/>
-        <w:ind w:firstLine="708"/>
-        <w:rPr>
-          <w:rFonts w:ascii="Arial" w:eastAsia="Times New Roman" w:hAnsi="Arial" w:cs="Arial"/>
-          <w:sz w:val="28"/>
-          <w:szCs w:val="28"/>
-          <w:lang w:eastAsia="ru-RU"/>
-        </w:rPr>
-      </w:pPr>
-      <w:r>
-        <w:rPr>
-          <w:rFonts w:ascii="Arial" w:eastAsia="Times New Roman" w:hAnsi="Arial" w:cs="Arial"/>
-          <w:sz w:val="28"/>
-          <w:szCs w:val="28"/>
-          <w:lang w:eastAsia="ru-RU"/>
-        </w:rPr>
-        <w:t>Числа   от   1   до   100. Нумерация</w:t>
-      </w:r>
-    </w:p>
-    <w:p>
-      <w:pPr>
-        <w:shd w:val="clear" w:color="auto" w:fill="FFFFFF"/>
-        <w:spacing w:after="0" w:line="240" w:lineRule="auto"/>
-        <w:rPr>
-          <w:rFonts w:ascii="Arial" w:eastAsia="Times New Roman" w:hAnsi="Arial" w:cs="Arial"/>
-          <w:sz w:val="28"/>
-          <w:szCs w:val="28"/>
-          <w:lang w:eastAsia="ru-RU"/>
-        </w:rPr>
-      </w:pPr>
-      <w:r>
-        <w:rPr>
-          <w:rFonts w:ascii="Arial" w:eastAsia="Times New Roman" w:hAnsi="Arial" w:cs="Arial"/>
-          <w:sz w:val="28"/>
-          <w:szCs w:val="28"/>
-          <w:lang w:eastAsia="ru-RU"/>
-        </w:rPr>
-        <w:t>Миллиметр, рубль, рубль и копейка</w:t>
-      </w:r>
-    </w:p>
-    <w:p>
-      <w:pPr>
-        <w:shd w:val="clear" w:color="auto" w:fill="FFFFFF"/>
-        <w:spacing w:after="0" w:line="240" w:lineRule="auto"/>
-        <w:ind w:firstLine="708"/>
-        <w:rPr>
-          <w:rFonts w:ascii="Arial" w:eastAsia="Times New Roman" w:hAnsi="Arial" w:cs="Arial"/>
-          <w:sz w:val="28"/>
-          <w:szCs w:val="28"/>
-          <w:lang w:eastAsia="ru-RU"/>
-        </w:rPr>
-      </w:pPr>
-      <w:r>
-        <w:rPr>
-          <w:rFonts w:ascii="Arial" w:eastAsia="Times New Roman" w:hAnsi="Arial" w:cs="Arial"/>
-          <w:sz w:val="28"/>
-          <w:szCs w:val="28"/>
-          <w:lang w:eastAsia="ru-RU"/>
-        </w:rPr>
-        <w:t>Числа   от   1   до   100. Сложение и вычитание</w:t>
-      </w:r>
-    </w:p>
-    <w:p>
-      <w:pPr>
-        <w:shd w:val="clear" w:color="auto" w:fill="FFFFFF"/>
-        <w:spacing w:after="0" w:line="240" w:lineRule="auto"/>
-        <w:rPr>
-          <w:rFonts w:ascii="Arial" w:eastAsia="Times New Roman" w:hAnsi="Arial" w:cs="Arial"/>
-          <w:sz w:val="28"/>
-          <w:szCs w:val="28"/>
-          <w:lang w:eastAsia="ru-RU"/>
-        </w:rPr>
-      </w:pPr>
-      <w:r>
-        <w:rPr>
-          <w:rFonts w:ascii="Arial" w:eastAsia="Times New Roman" w:hAnsi="Arial" w:cs="Arial"/>
-          <w:sz w:val="28"/>
-          <w:szCs w:val="28"/>
-          <w:lang w:eastAsia="ru-RU"/>
-        </w:rPr>
-        <w:t>Час и минута, длина ломаной</w:t>
-      </w:r>
-    </w:p>
-    <w:p>
-      <w:pPr>
-        <w:shd w:val="clear" w:color="auto" w:fill="FFFFFF"/>
-        <w:spacing w:after="0" w:line="240" w:lineRule="auto"/>
         <w:rPr>
           <w:rFonts w:ascii="Arial" w:eastAsia="Times New Roman" w:hAnsi="Arial" w:cs="Arial"/>
           <w:sz w:val="28"/>
@@ -148,7 +62,6 @@
           <w:szCs w:val="28"/>
           <w:lang w:eastAsia="ru-RU"/>
         </w:rPr>
-        <w:tab/>
         <w:t>Геометрия</w:t>
       </w:r>
     </w:p>

</xml_diff>